<commit_message>
Change Day 4 WS
</commit_message>
<xml_diff>
--- a/Day 4/Workshop 4.docx
+++ b/Day 4/Workshop 4.docx
@@ -19,22 +19,14 @@
         <w:rPr>
           <w:b/>
         </w:rPr>
-        <w:t xml:space="preserve">Day </w:t>
-      </w:r>
-      <w:proofErr w:type="gramStart"/>
+        <w:t xml:space="preserve">Day 4 </w:t>
+      </w:r>
       <w:r>
         <w:rPr>
           <w:b/>
         </w:rPr>
-        <w:t xml:space="preserve">4 </w:t>
-      </w:r>
-      <w:r>
-        <w:rPr>
-          <w:b/>
-        </w:rPr>
         <w:t xml:space="preserve"> –</w:t>
       </w:r>
-      <w:proofErr w:type="gramEnd"/>
       <w:r>
         <w:rPr>
           <w:b/>
@@ -52,38 +44,26 @@
         <w:t>get</w:t>
       </w:r>
       <w:r>
-        <w:t xml:space="preserve"> </w:t>
-      </w:r>
-      <w:proofErr w:type="gramStart"/>
-      <w:r>
-        <w:t xml:space="preserve">the </w:t>
-      </w:r>
-      <w:r>
-        <w:t>from</w:t>
-      </w:r>
-      <w:proofErr w:type="gramEnd"/>
-      <w:r>
-        <w:t xml:space="preserve"> </w:t>
-      </w:r>
-      <w:proofErr w:type="spellStart"/>
+        <w:t xml:space="preserve"> the </w:t>
+      </w:r>
+      <w:r>
+        <w:t xml:space="preserve">from </w:t>
+      </w:r>
       <w:r>
         <w:t>Frontend</w:t>
       </w:r>
       <w:r>
         <w:t>Coding</w:t>
       </w:r>
-      <w:proofErr w:type="spellEnd"/>
       <w:r>
         <w:t>, Day 4</w:t>
       </w:r>
       <w:r>
         <w:t xml:space="preserve"> project from </w:t>
       </w:r>
-      <w:proofErr w:type="spellStart"/>
       <w:r>
         <w:t>github</w:t>
       </w:r>
-      <w:proofErr w:type="spellEnd"/>
       <w:r>
         <w:t>. Run the necessary commands for node packages and bower dependencies.</w:t>
       </w:r>
@@ -141,13 +121,8 @@
       <w:r>
         <w:t xml:space="preserve"> </w:t>
       </w:r>
-      <w:proofErr w:type="gramStart"/>
-      <w:r>
-        <w:t>when(</w:t>
-      </w:r>
-      <w:proofErr w:type="gramEnd"/>
-      <w:r>
-        <w:t>'/colors', {</w:t>
+      <w:r>
+        <w:t>when('/colors', {</w:t>
       </w:r>
     </w:p>
     <w:p>
@@ -155,17 +130,7 @@
         <w:pStyle w:val="ListParagraph"/>
       </w:pPr>
       <w:r>
-        <w:t xml:space="preserve">                </w:t>
-      </w:r>
-      <w:proofErr w:type="spellStart"/>
-      <w:proofErr w:type="gramStart"/>
-      <w:r>
-        <w:t>templateUrl</w:t>
-      </w:r>
-      <w:proofErr w:type="spellEnd"/>
-      <w:proofErr w:type="gramEnd"/>
-      <w:r>
-        <w:t xml:space="preserve">: </w:t>
+        <w:t xml:space="preserve">                templateUrl: </w:t>
       </w:r>
       <w:r>
         <w:t>views</w:t>
@@ -182,24 +147,11 @@
         <w:pStyle w:val="ListParagraph"/>
       </w:pPr>
       <w:r>
-        <w:t xml:space="preserve">                </w:t>
-      </w:r>
-      <w:proofErr w:type="gramStart"/>
-      <w:r>
-        <w:t>controller</w:t>
-      </w:r>
-      <w:proofErr w:type="gramEnd"/>
-      <w:r>
-        <w:t>: '</w:t>
-      </w:r>
-      <w:proofErr w:type="spellStart"/>
-      <w:r>
-        <w:t>Colors</w:t>
+        <w:t xml:space="preserve">                controller: 'Colors</w:t>
       </w:r>
       <w:r>
         <w:t>Controller</w:t>
       </w:r>
-      <w:proofErr w:type="spellEnd"/>
       <w:r>
         <w:t>'</w:t>
       </w:r>
@@ -295,7 +247,7 @@
         <w:spacing w:after="0" w:line="240" w:lineRule="auto"/>
         <w:rPr>
           <w:rFonts w:ascii="Courier New" w:eastAsia="Times New Roman" w:hAnsi="Courier New" w:cs="Courier New"/>
-          <w:color w:val="A9B7C6"/>
+          <w:color w:val="6A8759"/>
           <w:sz w:val="18"/>
           <w:szCs w:val="18"/>
         </w:rPr>
@@ -308,18 +260,7 @@
           <w:szCs w:val="18"/>
           <w:shd w:val="clear" w:color="auto" w:fill="344134"/>
         </w:rPr>
-        <w:t>$</w:t>
-      </w:r>
-      <w:proofErr w:type="spellStart"/>
-      <w:r>
-        <w:rPr>
-          <w:rFonts w:ascii="Courier New" w:eastAsia="Times New Roman" w:hAnsi="Courier New" w:cs="Courier New"/>
-          <w:color w:val="A9B7C6"/>
-          <w:sz w:val="18"/>
-          <w:szCs w:val="18"/>
-          <w:shd w:val="clear" w:color="auto" w:fill="344134"/>
-        </w:rPr>
-        <w:t>scope</w:t>
+        <w:t>$scope</w:t>
       </w:r>
       <w:r>
         <w:rPr>
@@ -337,17 +278,7 @@
           <w:sz w:val="18"/>
           <w:szCs w:val="18"/>
         </w:rPr>
-        <w:t>colors</w:t>
-      </w:r>
-      <w:proofErr w:type="spellEnd"/>
-      <w:r>
-        <w:rPr>
-          <w:rFonts w:ascii="Courier New" w:eastAsia="Times New Roman" w:hAnsi="Courier New" w:cs="Courier New"/>
-          <w:color w:val="9876AA"/>
-          <w:sz w:val="18"/>
-          <w:szCs w:val="18"/>
-        </w:rPr>
-        <w:t xml:space="preserve"> </w:t>
+        <w:t xml:space="preserve">colors </w:t>
       </w:r>
       <w:r>
         <w:rPr>
@@ -458,6 +389,56 @@
           <w:sz w:val="18"/>
           <w:szCs w:val="18"/>
         </w:rPr>
+        <w:t>,</w:t>
+      </w:r>
+    </w:p>
+    <w:p>
+      <w:pPr>
+        <w:pStyle w:val="ListParagraph"/>
+        <w:shd w:val="clear" w:color="auto" w:fill="2B2B2B"/>
+        <w:tabs>
+          <w:tab w:val="left" w:pos="916"/>
+          <w:tab w:val="left" w:pos="1832"/>
+          <w:tab w:val="left" w:pos="2748"/>
+          <w:tab w:val="left" w:pos="3664"/>
+          <w:tab w:val="left" w:pos="4580"/>
+          <w:tab w:val="left" w:pos="5496"/>
+          <w:tab w:val="left" w:pos="6412"/>
+          <w:tab w:val="left" w:pos="7328"/>
+          <w:tab w:val="left" w:pos="8244"/>
+          <w:tab w:val="left" w:pos="9160"/>
+          <w:tab w:val="left" w:pos="10076"/>
+          <w:tab w:val="left" w:pos="10992"/>
+          <w:tab w:val="left" w:pos="11908"/>
+          <w:tab w:val="left" w:pos="12824"/>
+          <w:tab w:val="left" w:pos="13740"/>
+          <w:tab w:val="left" w:pos="14656"/>
+        </w:tabs>
+        <w:spacing w:after="0" w:line="240" w:lineRule="auto"/>
+        <w:rPr>
+          <w:rFonts w:ascii="Courier New" w:eastAsia="Times New Roman" w:hAnsi="Courier New" w:cs="Courier New"/>
+          <w:color w:val="6A8759"/>
+          <w:sz w:val="18"/>
+          <w:szCs w:val="18"/>
+        </w:rPr>
+      </w:pPr>
+      <w:r>
+        <w:rPr>
+          <w:rFonts w:ascii="Courier New" w:eastAsia="Times New Roman" w:hAnsi="Courier New" w:cs="Courier New"/>
+          <w:color w:val="6A8759"/>
+          <w:sz w:val="18"/>
+          <w:szCs w:val="18"/>
+        </w:rPr>
+        <w:tab/>
+        <w:t xml:space="preserve">      “type” : “strong”</w:t>
+      </w:r>
+      <w:r>
+        <w:rPr>
+          <w:rFonts w:ascii="Courier New" w:eastAsia="Times New Roman" w:hAnsi="Courier New" w:cs="Courier New"/>
+          <w:color w:val="6A8759"/>
+          <w:sz w:val="18"/>
+          <w:szCs w:val="18"/>
+        </w:rPr>
         <w:br/>
         <w:t xml:space="preserve">    </w:t>
       </w:r>
@@ -588,6 +569,56 @@
           <w:sz w:val="18"/>
           <w:szCs w:val="18"/>
         </w:rPr>
+        <w:t>,</w:t>
+      </w:r>
+    </w:p>
+    <w:p>
+      <w:pPr>
+        <w:pStyle w:val="ListParagraph"/>
+        <w:shd w:val="clear" w:color="auto" w:fill="2B2B2B"/>
+        <w:tabs>
+          <w:tab w:val="left" w:pos="916"/>
+          <w:tab w:val="left" w:pos="1832"/>
+          <w:tab w:val="left" w:pos="2748"/>
+          <w:tab w:val="left" w:pos="3664"/>
+          <w:tab w:val="left" w:pos="4580"/>
+          <w:tab w:val="left" w:pos="5496"/>
+          <w:tab w:val="left" w:pos="6412"/>
+          <w:tab w:val="left" w:pos="7328"/>
+          <w:tab w:val="left" w:pos="8244"/>
+          <w:tab w:val="left" w:pos="9160"/>
+          <w:tab w:val="left" w:pos="10076"/>
+          <w:tab w:val="left" w:pos="10992"/>
+          <w:tab w:val="left" w:pos="11908"/>
+          <w:tab w:val="left" w:pos="12824"/>
+          <w:tab w:val="left" w:pos="13740"/>
+          <w:tab w:val="left" w:pos="14656"/>
+        </w:tabs>
+        <w:spacing w:after="0" w:line="240" w:lineRule="auto"/>
+        <w:rPr>
+          <w:rFonts w:ascii="Courier New" w:eastAsia="Times New Roman" w:hAnsi="Courier New" w:cs="Courier New"/>
+          <w:color w:val="6A8759"/>
+          <w:sz w:val="18"/>
+          <w:szCs w:val="18"/>
+        </w:rPr>
+      </w:pPr>
+      <w:r>
+        <w:rPr>
+          <w:rFonts w:ascii="Courier New" w:eastAsia="Times New Roman" w:hAnsi="Courier New" w:cs="Courier New"/>
+          <w:color w:val="6A8759"/>
+          <w:sz w:val="18"/>
+          <w:szCs w:val="18"/>
+        </w:rPr>
+        <w:tab/>
+        <w:t xml:space="preserve">      “type” : “strong”</w:t>
+      </w:r>
+      <w:r>
+        <w:rPr>
+          <w:rFonts w:ascii="Courier New" w:eastAsia="Times New Roman" w:hAnsi="Courier New" w:cs="Courier New"/>
+          <w:color w:val="6A8759"/>
+          <w:sz w:val="18"/>
+          <w:szCs w:val="18"/>
+        </w:rPr>
         <w:br/>
         <w:t xml:space="preserve">    </w:t>
       </w:r>
@@ -718,6 +749,56 @@
           <w:sz w:val="18"/>
           <w:szCs w:val="18"/>
         </w:rPr>
+        <w:t>,</w:t>
+      </w:r>
+    </w:p>
+    <w:p>
+      <w:pPr>
+        <w:pStyle w:val="ListParagraph"/>
+        <w:shd w:val="clear" w:color="auto" w:fill="2B2B2B"/>
+        <w:tabs>
+          <w:tab w:val="left" w:pos="916"/>
+          <w:tab w:val="left" w:pos="1832"/>
+          <w:tab w:val="left" w:pos="2748"/>
+          <w:tab w:val="left" w:pos="3664"/>
+          <w:tab w:val="left" w:pos="4580"/>
+          <w:tab w:val="left" w:pos="5496"/>
+          <w:tab w:val="left" w:pos="6412"/>
+          <w:tab w:val="left" w:pos="7328"/>
+          <w:tab w:val="left" w:pos="8244"/>
+          <w:tab w:val="left" w:pos="9160"/>
+          <w:tab w:val="left" w:pos="10076"/>
+          <w:tab w:val="left" w:pos="10992"/>
+          <w:tab w:val="left" w:pos="11908"/>
+          <w:tab w:val="left" w:pos="12824"/>
+          <w:tab w:val="left" w:pos="13740"/>
+          <w:tab w:val="left" w:pos="14656"/>
+        </w:tabs>
+        <w:spacing w:after="0" w:line="240" w:lineRule="auto"/>
+        <w:rPr>
+          <w:rFonts w:ascii="Courier New" w:eastAsia="Times New Roman" w:hAnsi="Courier New" w:cs="Courier New"/>
+          <w:color w:val="6A8759"/>
+          <w:sz w:val="18"/>
+          <w:szCs w:val="18"/>
+        </w:rPr>
+      </w:pPr>
+      <w:r>
+        <w:rPr>
+          <w:rFonts w:ascii="Courier New" w:eastAsia="Times New Roman" w:hAnsi="Courier New" w:cs="Courier New"/>
+          <w:color w:val="6A8759"/>
+          <w:sz w:val="18"/>
+          <w:szCs w:val="18"/>
+        </w:rPr>
+        <w:tab/>
+        <w:t xml:space="preserve">      “type” : “strong”</w:t>
+      </w:r>
+      <w:r>
+        <w:rPr>
+          <w:rFonts w:ascii="Courier New" w:eastAsia="Times New Roman" w:hAnsi="Courier New" w:cs="Courier New"/>
+          <w:color w:val="6A8759"/>
+          <w:sz w:val="18"/>
+          <w:szCs w:val="18"/>
+        </w:rPr>
         <w:br/>
         <w:t xml:space="preserve">    </w:t>
       </w:r>
@@ -848,6 +929,74 @@
           <w:sz w:val="18"/>
           <w:szCs w:val="18"/>
         </w:rPr>
+        <w:t>,</w:t>
+      </w:r>
+    </w:p>
+    <w:p>
+      <w:pPr>
+        <w:pStyle w:val="ListParagraph"/>
+        <w:shd w:val="clear" w:color="auto" w:fill="2B2B2B"/>
+        <w:tabs>
+          <w:tab w:val="left" w:pos="916"/>
+          <w:tab w:val="left" w:pos="1832"/>
+          <w:tab w:val="left" w:pos="2748"/>
+          <w:tab w:val="left" w:pos="3664"/>
+          <w:tab w:val="left" w:pos="4580"/>
+          <w:tab w:val="left" w:pos="5496"/>
+          <w:tab w:val="left" w:pos="6412"/>
+          <w:tab w:val="left" w:pos="7328"/>
+          <w:tab w:val="left" w:pos="8244"/>
+          <w:tab w:val="left" w:pos="9160"/>
+          <w:tab w:val="left" w:pos="10076"/>
+          <w:tab w:val="left" w:pos="10992"/>
+          <w:tab w:val="left" w:pos="11908"/>
+          <w:tab w:val="left" w:pos="12824"/>
+          <w:tab w:val="left" w:pos="13740"/>
+          <w:tab w:val="left" w:pos="14656"/>
+        </w:tabs>
+        <w:spacing w:after="0" w:line="240" w:lineRule="auto"/>
+        <w:rPr>
+          <w:rFonts w:ascii="Courier New" w:eastAsia="Times New Roman" w:hAnsi="Courier New" w:cs="Courier New"/>
+          <w:color w:val="6A8759"/>
+          <w:sz w:val="18"/>
+          <w:szCs w:val="18"/>
+        </w:rPr>
+      </w:pPr>
+      <w:r>
+        <w:rPr>
+          <w:rFonts w:ascii="Courier New" w:eastAsia="Times New Roman" w:hAnsi="Courier New" w:cs="Courier New"/>
+          <w:color w:val="6A8759"/>
+          <w:sz w:val="18"/>
+          <w:szCs w:val="18"/>
+        </w:rPr>
+        <w:tab/>
+        <w:t xml:space="preserve">      “type” : “</w:t>
+      </w:r>
+      <w:r>
+        <w:rPr>
+          <w:rFonts w:ascii="Courier New" w:eastAsia="Times New Roman" w:hAnsi="Courier New" w:cs="Courier New"/>
+          <w:color w:val="6A8759"/>
+          <w:sz w:val="18"/>
+          <w:szCs w:val="18"/>
+        </w:rPr>
+        <w:t>boring</w:t>
+      </w:r>
+      <w:r>
+        <w:rPr>
+          <w:rFonts w:ascii="Courier New" w:eastAsia="Times New Roman" w:hAnsi="Courier New" w:cs="Courier New"/>
+          <w:color w:val="6A8759"/>
+          <w:sz w:val="18"/>
+          <w:szCs w:val="18"/>
+        </w:rPr>
+        <w:t>”</w:t>
+      </w:r>
+      <w:r>
+        <w:rPr>
+          <w:rFonts w:ascii="Courier New" w:eastAsia="Times New Roman" w:hAnsi="Courier New" w:cs="Courier New"/>
+          <w:color w:val="6A8759"/>
+          <w:sz w:val="18"/>
+          <w:szCs w:val="18"/>
+        </w:rPr>
         <w:br/>
         <w:t xml:space="preserve">    </w:t>
       </w:r>
@@ -978,6 +1127,56 @@
           <w:sz w:val="18"/>
           <w:szCs w:val="18"/>
         </w:rPr>
+        <w:t>,</w:t>
+      </w:r>
+    </w:p>
+    <w:p>
+      <w:pPr>
+        <w:pStyle w:val="ListParagraph"/>
+        <w:shd w:val="clear" w:color="auto" w:fill="2B2B2B"/>
+        <w:tabs>
+          <w:tab w:val="left" w:pos="916"/>
+          <w:tab w:val="left" w:pos="1832"/>
+          <w:tab w:val="left" w:pos="2748"/>
+          <w:tab w:val="left" w:pos="3664"/>
+          <w:tab w:val="left" w:pos="4580"/>
+          <w:tab w:val="left" w:pos="5496"/>
+          <w:tab w:val="left" w:pos="6412"/>
+          <w:tab w:val="left" w:pos="7328"/>
+          <w:tab w:val="left" w:pos="8244"/>
+          <w:tab w:val="left" w:pos="9160"/>
+          <w:tab w:val="left" w:pos="10076"/>
+          <w:tab w:val="left" w:pos="10992"/>
+          <w:tab w:val="left" w:pos="11908"/>
+          <w:tab w:val="left" w:pos="12824"/>
+          <w:tab w:val="left" w:pos="13740"/>
+          <w:tab w:val="left" w:pos="14656"/>
+        </w:tabs>
+        <w:spacing w:after="0" w:line="240" w:lineRule="auto"/>
+        <w:rPr>
+          <w:rFonts w:ascii="Courier New" w:eastAsia="Times New Roman" w:hAnsi="Courier New" w:cs="Courier New"/>
+          <w:color w:val="6A8759"/>
+          <w:sz w:val="18"/>
+          <w:szCs w:val="18"/>
+        </w:rPr>
+      </w:pPr>
+      <w:r>
+        <w:rPr>
+          <w:rFonts w:ascii="Courier New" w:eastAsia="Times New Roman" w:hAnsi="Courier New" w:cs="Courier New"/>
+          <w:color w:val="6A8759"/>
+          <w:sz w:val="18"/>
+          <w:szCs w:val="18"/>
+        </w:rPr>
+        <w:tab/>
+        <w:t xml:space="preserve">      “type” : “boring”</w:t>
+      </w:r>
+      <w:r>
+        <w:rPr>
+          <w:rFonts w:ascii="Courier New" w:eastAsia="Times New Roman" w:hAnsi="Courier New" w:cs="Courier New"/>
+          <w:color w:val="6A8759"/>
+          <w:sz w:val="18"/>
+          <w:szCs w:val="18"/>
+        </w:rPr>
         <w:br/>
         <w:t xml:space="preserve">    </w:t>
       </w:r>
@@ -1100,6 +1299,56 @@
           <w:szCs w:val="18"/>
         </w:rPr>
         <w:t>"text-danger"</w:t>
+      </w:r>
+      <w:r>
+        <w:rPr>
+          <w:rFonts w:ascii="Courier New" w:eastAsia="Times New Roman" w:hAnsi="Courier New" w:cs="Courier New"/>
+          <w:color w:val="6A8759"/>
+          <w:sz w:val="18"/>
+          <w:szCs w:val="18"/>
+        </w:rPr>
+        <w:t>,</w:t>
+      </w:r>
+    </w:p>
+    <w:p>
+      <w:pPr>
+        <w:pStyle w:val="ListParagraph"/>
+        <w:shd w:val="clear" w:color="auto" w:fill="2B2B2B"/>
+        <w:tabs>
+          <w:tab w:val="left" w:pos="916"/>
+          <w:tab w:val="left" w:pos="1832"/>
+          <w:tab w:val="left" w:pos="2748"/>
+          <w:tab w:val="left" w:pos="3664"/>
+          <w:tab w:val="left" w:pos="4580"/>
+          <w:tab w:val="left" w:pos="5496"/>
+          <w:tab w:val="left" w:pos="6412"/>
+          <w:tab w:val="left" w:pos="7328"/>
+          <w:tab w:val="left" w:pos="8244"/>
+          <w:tab w:val="left" w:pos="9160"/>
+          <w:tab w:val="left" w:pos="10076"/>
+          <w:tab w:val="left" w:pos="10992"/>
+          <w:tab w:val="left" w:pos="11908"/>
+          <w:tab w:val="left" w:pos="12824"/>
+          <w:tab w:val="left" w:pos="13740"/>
+          <w:tab w:val="left" w:pos="14656"/>
+        </w:tabs>
+        <w:spacing w:after="0" w:line="240" w:lineRule="auto"/>
+        <w:rPr>
+          <w:rFonts w:ascii="Courier New" w:eastAsia="Times New Roman" w:hAnsi="Courier New" w:cs="Courier New"/>
+          <w:color w:val="A9B7C6"/>
+          <w:sz w:val="18"/>
+          <w:szCs w:val="18"/>
+        </w:rPr>
+      </w:pPr>
+      <w:r>
+        <w:rPr>
+          <w:rFonts w:ascii="Courier New" w:eastAsia="Times New Roman" w:hAnsi="Courier New" w:cs="Courier New"/>
+          <w:color w:val="6A8759"/>
+          <w:sz w:val="18"/>
+          <w:szCs w:val="18"/>
+        </w:rPr>
+        <w:tab/>
+        <w:t xml:space="preserve">      “type” : “boring”</w:t>
       </w:r>
       <w:r>
         <w:rPr>
@@ -1163,16 +1412,11 @@
         <w:t xml:space="preserve"> property</w:t>
       </w:r>
       <w:r>
-        <w:t xml:space="preserve"> of each element in the array above.  Use ng-options with track </w:t>
-      </w:r>
-      <w:proofErr w:type="gramStart"/>
-      <w:r>
-        <w:t xml:space="preserve">by </w:t>
+        <w:t xml:space="preserve"> of each element in the array above.  Use ng-options with track by </w:t>
       </w:r>
       <w:r>
         <w:t xml:space="preserve"> text</w:t>
       </w:r>
-      <w:proofErr w:type="gramEnd"/>
       <w:r>
         <w:t>. (Do you need html tag?)</w:t>
       </w:r>
@@ -1186,41 +1430,14 @@
         </w:numPr>
       </w:pPr>
       <w:r>
-        <w:t xml:space="preserve">In </w:t>
-      </w:r>
-      <w:r>
-        <w:t>ColorsController</w:t>
-      </w:r>
-      <w:r>
-        <w:t xml:space="preserve">.js   create a </w:t>
-      </w:r>
-      <w:proofErr w:type="spellStart"/>
-      <w:proofErr w:type="gramStart"/>
-      <w:r>
-        <w:t>changeColor</w:t>
-      </w:r>
-      <w:proofErr w:type="spellEnd"/>
-      <w:r>
-        <w:t>(</w:t>
-      </w:r>
-      <w:proofErr w:type="gramEnd"/>
-      <w:r>
-        <w:t>)</w:t>
-      </w:r>
-      <w:r>
-        <w:t xml:space="preserve"> function. This function should save</w:t>
-      </w:r>
-      <w:r>
-        <w:t>,</w:t>
-      </w:r>
-      <w:r>
-        <w:t xml:space="preserve"> in a scope variable</w:t>
-      </w:r>
-      <w:r>
-        <w:t>,</w:t>
-      </w:r>
-      <w:r>
-        <w:t xml:space="preserve"> the selected color class. </w:t>
+        <w:lastRenderedPageBreak/>
+        <w:t>C</w:t>
+      </w:r>
+      <w:r>
+        <w:t>reate a select element in order to list all the “text” property of each element in the array above.</w:t>
+      </w:r>
+      <w:r>
+        <w:t>Group by type.</w:t>
       </w:r>
     </w:p>
     <w:p>
@@ -1232,23 +1449,34 @@
         </w:numPr>
       </w:pPr>
       <w:r>
-        <w:t xml:space="preserve">For the select element created use ng-change directive that will trigger the execution of </w:t>
-      </w:r>
-      <w:proofErr w:type="spellStart"/>
-      <w:proofErr w:type="gramStart"/>
+        <w:t xml:space="preserve">In </w:t>
+      </w:r>
+      <w:r>
+        <w:t>ColorsController</w:t>
+      </w:r>
+      <w:r>
+        <w:t xml:space="preserve">.js   create a </w:t>
+      </w:r>
       <w:r>
         <w:t>changeColor</w:t>
       </w:r>
-      <w:proofErr w:type="spellEnd"/>
-      <w:r>
-        <w:t>(</w:t>
-      </w:r>
-      <w:proofErr w:type="gramEnd"/>
-      <w:r>
-        <w:t>)</w:t>
-      </w:r>
-      <w:r>
-        <w:t xml:space="preserve"> function.</w:t>
+      <w:r>
+        <w:t>()</w:t>
+      </w:r>
+      <w:r>
+        <w:t xml:space="preserve"> function. This function should save</w:t>
+      </w:r>
+      <w:r>
+        <w:t>,</w:t>
+      </w:r>
+      <w:r>
+        <w:t xml:space="preserve"> in a scope variable</w:t>
+      </w:r>
+      <w:r>
+        <w:t>,</w:t>
+      </w:r>
+      <w:r>
+        <w:t xml:space="preserve"> the selected color class. </w:t>
       </w:r>
     </w:p>
     <w:p>
@@ -1260,36 +1488,43 @@
         </w:numPr>
       </w:pPr>
       <w:r>
-        <w:lastRenderedPageBreak/>
+        <w:t xml:space="preserve">For the select element created use ng-change directive that will trigger the execution of </w:t>
+      </w:r>
+      <w:r>
+        <w:t>changeColor</w:t>
+      </w:r>
+      <w:r>
+        <w:t>()</w:t>
+      </w:r>
+      <w:r>
+        <w:t xml:space="preserve"> function.</w:t>
+      </w:r>
+    </w:p>
+    <w:p>
+      <w:pPr>
+        <w:pStyle w:val="ListParagraph"/>
+        <w:numPr>
+          <w:ilvl w:val="0"/>
+          <w:numId w:val="1"/>
+        </w:numPr>
+      </w:pPr>
+      <w:r>
         <w:t xml:space="preserve">In colors.html create a span element with some text “Some text” and use </w:t>
       </w:r>
       <w:r>
-        <w:t xml:space="preserve">ng-class to change the </w:t>
-      </w:r>
-      <w:proofErr w:type="spellStart"/>
-      <w:r>
-        <w:t>css</w:t>
-      </w:r>
-      <w:proofErr w:type="spellEnd"/>
-      <w:r>
-        <w:t xml:space="preserve"> class of the span with the value of the “class” property of the selected object.</w:t>
+        <w:t>ng-class to change the css class of the span with the value of the “class” property of the selected object.</w:t>
       </w:r>
       <w:r>
         <w:t xml:space="preserve"> Use the scope variable created at point </w:t>
       </w:r>
-      <w:proofErr w:type="gramStart"/>
-      <w:r>
-        <w:t>4</w:t>
+      <w:r>
+        <w:t>5</w:t>
       </w:r>
       <w:r>
         <w:t xml:space="preserve"> </w:t>
       </w:r>
       <w:r>
-        <w:t>.</w:t>
-      </w:r>
-      <w:proofErr w:type="gramEnd"/>
-      <w:r>
-        <w:t xml:space="preserve"> Check that the font color changes for the text in the span.</w:t>
+        <w:t>. Check that the font color changes for the text in the span.</w:t>
       </w:r>
     </w:p>
     <w:p>
@@ -1332,15 +1567,7 @@
         <w:ind w:left="360" w:firstLine="360"/>
       </w:pPr>
       <w:r>
-        <w:t>.</w:t>
-      </w:r>
-      <w:proofErr w:type="gramStart"/>
-      <w:r>
-        <w:t>when(</w:t>
-      </w:r>
-      <w:proofErr w:type="gramEnd"/>
-      <w:r>
-        <w:t>'/forms', {</w:t>
+        <w:t>.when('/forms', {</w:t>
       </w:r>
     </w:p>
     <w:p>
@@ -1349,17 +1576,7 @@
         <w:spacing w:after="0"/>
       </w:pPr>
       <w:r>
-        <w:t xml:space="preserve">                </w:t>
-      </w:r>
-      <w:proofErr w:type="spellStart"/>
-      <w:proofErr w:type="gramStart"/>
-      <w:r>
-        <w:t>templateUrl</w:t>
-      </w:r>
-      <w:proofErr w:type="spellEnd"/>
-      <w:proofErr w:type="gramEnd"/>
-      <w:r>
-        <w:t xml:space="preserve">: </w:t>
+        <w:t xml:space="preserve">                templateUrl: </w:t>
       </w:r>
       <w:r>
         <w:t>views</w:t>
@@ -1381,23 +1598,11 @@
       </w:r>
       <w:r>
         <w:tab/>
-      </w:r>
-      <w:proofErr w:type="gramStart"/>
-      <w:r>
-        <w:t>controller</w:t>
-      </w:r>
-      <w:proofErr w:type="gramEnd"/>
-      <w:r>
-        <w:t>: '</w:t>
-      </w:r>
-      <w:proofErr w:type="spellStart"/>
-      <w:r>
-        <w:t>Form</w:t>
+        <w:t>controller: 'Form</w:t>
       </w:r>
       <w:r>
         <w:t>sController</w:t>
       </w:r>
-      <w:proofErr w:type="spellEnd"/>
       <w:r>
         <w:t>'</w:t>
       </w:r>
@@ -1498,16 +1703,17 @@
       <w:r>
         <w:t>orm.html create a new span element with the text “Required!</w:t>
       </w:r>
-      <w:proofErr w:type="gramStart"/>
       <w:r>
         <w:t>”.</w:t>
       </w:r>
-      <w:proofErr w:type="gramEnd"/>
       <w:r>
         <w:t xml:space="preserve">  This element should be visible if the form input element has no value.</w:t>
       </w:r>
       <w:r>
         <w:t xml:space="preserve"> </w:t>
+      </w:r>
+      <w:r>
+        <w:t>(daca nu s-a introdus niciun character, campul sa fie ascuns)</w:t>
       </w:r>
     </w:p>
     <w:p>
@@ -1563,16 +1769,11 @@
       <w:r>
         <w:t xml:space="preserve">Open colors.html and create </w:t>
       </w:r>
-      <w:proofErr w:type="gramStart"/>
-      <w:r>
-        <w:t xml:space="preserve">one </w:t>
-      </w:r>
-      <w:r>
-        <w:t xml:space="preserve"> input</w:t>
-      </w:r>
-      <w:proofErr w:type="gramEnd"/>
-      <w:r>
-        <w:t xml:space="preserve"> </w:t>
+      <w:r>
+        <w:t>two</w:t>
+      </w:r>
+      <w:r>
+        <w:t xml:space="preserve"> input </w:t>
       </w:r>
       <w:r>
         <w:t>elements.</w:t>
@@ -1599,11 +1800,22 @@
         </w:numPr>
       </w:pPr>
       <w:r>
-        <w:t>Use the value of the input e</w:t>
+        <w:t xml:space="preserve">Use the value of </w:t>
+      </w:r>
+      <w:r>
+        <w:t xml:space="preserve">first </w:t>
+      </w:r>
+      <w:r>
+        <w:t>input e</w:t>
       </w:r>
       <w:r>
         <w:t>lement to filter the list</w:t>
       </w:r>
+      <w:r>
+        <w:t xml:space="preserve"> and the second one to order the list.</w:t>
+      </w:r>
+      <w:bookmarkStart w:id="0" w:name="_GoBack"/>
+      <w:bookmarkEnd w:id="0"/>
     </w:p>
     <w:p/>
     <w:p/>
@@ -1613,8 +1825,6 @@
           <w:b/>
         </w:rPr>
       </w:pPr>
-      <w:bookmarkStart w:id="0" w:name="_GoBack"/>
-      <w:bookmarkEnd w:id="0"/>
     </w:p>
     <w:sectPr>
       <w:pgSz w:w="12240" w:h="15840"/>
@@ -2445,6 +2655,7 @@
   <w:style w:type="character" w:default="1" w:styleId="DefaultParagraphFont">
     <w:name w:val="Default Paragraph Font"/>
     <w:uiPriority w:val="1"/>
+    <w:semiHidden/>
     <w:unhideWhenUsed/>
   </w:style>
   <w:style w:type="table" w:default="1" w:styleId="TableNormal">

</xml_diff>